<commit_message>
working in computer networking lab
</commit_message>
<xml_diff>
--- a/Semester-5/Computer Networking/Lab Mannual/Lab Mannual.docx
+++ b/Semester-5/Computer Networking/Lab Mannual/Lab Mannual.docx
@@ -420,131 +420,106 @@
       <w:pPr>
         <w:rPr>
           <w:b/>
-          <w:sz w:val="44"/>
+          <w:sz w:val="32"/>
           <w:u w:val="single"/>
-          <w:vertAlign w:val="superscript"/>
-        </w:rPr>
-      </w:pPr>
-      <w:r>
-        <w:rPr>
-          <w:b/>
-          <w:sz w:val="44"/>
+        </w:rPr>
+      </w:pPr>
+      <w:r>
+        <w:rPr>
+          <w:b/>
+          <w:sz w:val="32"/>
           <w:u w:val="single"/>
-          <w:vertAlign w:val="superscript"/>
         </w:rPr>
         <w:lastRenderedPageBreak/>
-        <w:t>Lab-1</w:t>
-      </w:r>
-      <w:r>
-        <w:rPr>
-          <w:b/>
-          <w:sz w:val="44"/>
+        <w:t>Lab-1:</w:t>
+      </w:r>
+    </w:p>
+    <w:p>
+      <w:pPr>
+        <w:rPr>
+          <w:sz w:val="28"/>
+        </w:rPr>
+      </w:pPr>
+      <w:r>
+        <w:rPr>
+          <w:sz w:val="28"/>
+        </w:rPr>
+        <w:t>Q: What is Cisco software and how to install it, attach picture of installation step by step?</w:t>
+      </w:r>
+    </w:p>
+    <w:p>
+      <w:pPr>
+        <w:rPr>
+          <w:sz w:val="28"/>
           <w:u w:val="single"/>
-          <w:vertAlign w:val="superscript"/>
-        </w:rPr>
-        <w:t>:</w:t>
-      </w:r>
-    </w:p>
-    <w:p>
-      <w:pPr>
-        <w:rPr>
-          <w:sz w:val="44"/>
-          <w:vertAlign w:val="superscript"/>
-        </w:rPr>
-      </w:pPr>
-      <w:r>
-        <w:rPr>
-          <w:sz w:val="44"/>
-          <w:vertAlign w:val="superscript"/>
-        </w:rPr>
-        <w:t>Q: What is Cisco software and how to install it, attach picture of installation step by step?</w:t>
-      </w:r>
-    </w:p>
-    <w:p>
-      <w:pPr>
-        <w:rPr>
-          <w:sz w:val="44"/>
+        </w:rPr>
+      </w:pPr>
+      <w:r>
+        <w:rPr>
+          <w:sz w:val="28"/>
+        </w:rPr>
+        <w:t>A: Cisco</w:t>
+      </w:r>
+      <w:r>
+        <w:rPr>
+          <w:sz w:val="28"/>
+        </w:rPr>
+        <w:t xml:space="preserve"> is a software containing computing devices to illustrate networking that how </w:t>
+      </w:r>
+      <w:r>
+        <w:rPr>
+          <w:sz w:val="28"/>
+        </w:rPr>
+        <w:t>node</w:t>
+      </w:r>
+      <w:r>
+        <w:rPr>
+          <w:sz w:val="28"/>
+        </w:rPr>
+        <w:t>s</w:t>
+      </w:r>
+      <w:r>
+        <w:rPr>
+          <w:sz w:val="28"/>
+        </w:rPr>
+        <w:t xml:space="preserve"> </w:t>
+      </w:r>
+      <w:r>
+        <w:rPr>
+          <w:sz w:val="28"/>
+        </w:rPr>
+        <w:t>are</w:t>
+      </w:r>
+      <w:r>
+        <w:rPr>
+          <w:sz w:val="28"/>
+        </w:rPr>
+        <w:t xml:space="preserve"> communicate visu</w:t>
+      </w:r>
+      <w:r>
+        <w:rPr>
+          <w:sz w:val="28"/>
+        </w:rPr>
+        <w:t>ally</w:t>
+      </w:r>
+      <w:r>
+        <w:rPr>
+          <w:sz w:val="28"/>
+        </w:rPr>
+        <w:t xml:space="preserve">. </w:t>
+      </w:r>
+    </w:p>
+    <w:p>
+      <w:pPr>
+        <w:rPr>
+          <w:sz w:val="28"/>
           <w:u w:val="single"/>
-          <w:vertAlign w:val="superscript"/>
-        </w:rPr>
-      </w:pPr>
-      <w:r>
-        <w:rPr>
-          <w:sz w:val="44"/>
-          <w:vertAlign w:val="superscript"/>
-        </w:rPr>
-        <w:t>A: Cisco</w:t>
-      </w:r>
-      <w:r>
-        <w:rPr>
-          <w:sz w:val="44"/>
-          <w:vertAlign w:val="superscript"/>
-        </w:rPr>
-        <w:t xml:space="preserve"> is a software containing computing devices to illustrate networking that how </w:t>
-      </w:r>
-      <w:r>
-        <w:rPr>
-          <w:sz w:val="44"/>
-          <w:vertAlign w:val="superscript"/>
-        </w:rPr>
-        <w:t>node</w:t>
-      </w:r>
-      <w:r>
-        <w:rPr>
-          <w:sz w:val="44"/>
-          <w:vertAlign w:val="superscript"/>
-        </w:rPr>
-        <w:t>s</w:t>
-      </w:r>
-      <w:r>
-        <w:rPr>
-          <w:sz w:val="44"/>
-          <w:vertAlign w:val="superscript"/>
-        </w:rPr>
-        <w:t xml:space="preserve"> </w:t>
-      </w:r>
-      <w:r>
-        <w:rPr>
-          <w:sz w:val="44"/>
-          <w:vertAlign w:val="superscript"/>
-        </w:rPr>
-        <w:t>are</w:t>
-      </w:r>
-      <w:r>
-        <w:rPr>
-          <w:sz w:val="44"/>
-          <w:vertAlign w:val="superscript"/>
-        </w:rPr>
-        <w:t xml:space="preserve"> communicate visu</w:t>
-      </w:r>
-      <w:r>
-        <w:rPr>
-          <w:sz w:val="44"/>
-          <w:vertAlign w:val="superscript"/>
-        </w:rPr>
-        <w:t>ally</w:t>
-      </w:r>
-      <w:r>
-        <w:rPr>
-          <w:sz w:val="44"/>
-          <w:vertAlign w:val="superscript"/>
-        </w:rPr>
-        <w:t xml:space="preserve">. </w:t>
-      </w:r>
-    </w:p>
-    <w:p>
-      <w:pPr>
-        <w:rPr>
-          <w:sz w:val="44"/>
+        </w:rPr>
+      </w:pPr>
+      <w:r>
+        <w:rPr>
+          <w:sz w:val="28"/>
           <w:u w:val="single"/>
-          <w:vertAlign w:val="superscript"/>
-        </w:rPr>
-      </w:pPr>
-      <w:r>
-        <w:rPr>
-          <w:sz w:val="44"/>
-          <w:u w:val="single"/>
-          <w:vertAlign w:val="superscript"/>
         </w:rPr>
         <w:t>Picture:</w:t>
       </w:r>
@@ -557,21 +532,663 @@
           <w:vertAlign w:val="superscript"/>
         </w:rPr>
       </w:pPr>
+      <w:r>
+        <w:rPr>
+          <w:b/>
+          <w:noProof/>
+          <w:sz w:val="42"/>
+          <w:vertAlign w:val="superscript"/>
+        </w:rPr>
+        <w:drawing>
+          <wp:inline distT="0" distB="0" distL="0" distR="0" wp14:anchorId="366DE695" wp14:editId="3133ADA8">
+            <wp:extent cx="5847544" cy="5423026"/>
+            <wp:effectExtent l="0" t="0" r="1270" b="6350"/>
+            <wp:docPr id="1" name="Picture 1"/>
+            <wp:cNvGraphicFramePr>
+              <a:graphicFrameLocks xmlns:a="http://schemas.openxmlformats.org/drawingml/2006/main" noChangeAspect="1"/>
+            </wp:cNvGraphicFramePr>
+            <a:graphic xmlns:a="http://schemas.openxmlformats.org/drawingml/2006/main">
+              <a:graphicData uri="http://schemas.openxmlformats.org/drawingml/2006/picture">
+                <pic:pic xmlns:pic="http://schemas.openxmlformats.org/drawingml/2006/picture">
+                  <pic:nvPicPr>
+                    <pic:cNvPr id="1" name="1st.png"/>
+                    <pic:cNvPicPr/>
+                  </pic:nvPicPr>
+                  <pic:blipFill>
+                    <a:blip r:embed="rId8">
+                      <a:extLst>
+                        <a:ext uri="{28A0092B-C50C-407E-A947-70E740481C1C}">
+                          <a14:useLocalDpi xmlns:a14="http://schemas.microsoft.com/office/drawing/2010/main" val="0"/>
+                        </a:ext>
+                      </a:extLst>
+                    </a:blip>
+                    <a:stretch>
+                      <a:fillRect/>
+                    </a:stretch>
+                  </pic:blipFill>
+                  <pic:spPr>
+                    <a:xfrm>
+                      <a:off x="0" y="0"/>
+                      <a:ext cx="5897052" cy="5468940"/>
+                    </a:xfrm>
+                    <a:prstGeom prst="rect">
+                      <a:avLst/>
+                    </a:prstGeom>
+                  </pic:spPr>
+                </pic:pic>
+              </a:graphicData>
+            </a:graphic>
+          </wp:inline>
+        </w:drawing>
+      </w:r>
+    </w:p>
+    <w:p>
+      <w:pPr>
+        <w:rPr>
+          <w:b/>
+          <w:sz w:val="42"/>
+          <w:vertAlign w:val="superscript"/>
+        </w:rPr>
+      </w:pPr>
+    </w:p>
+    <w:p>
+      <w:pPr>
+        <w:rPr>
+          <w:b/>
+          <w:sz w:val="42"/>
+          <w:vertAlign w:val="superscript"/>
+        </w:rPr>
+      </w:pPr>
+    </w:p>
+    <w:p>
+      <w:pPr>
+        <w:rPr>
+          <w:b/>
+          <w:sz w:val="42"/>
+          <w:vertAlign w:val="superscript"/>
+        </w:rPr>
+      </w:pPr>
+      <w:r>
+        <w:rPr>
+          <w:b/>
+          <w:noProof/>
+          <w:sz w:val="42"/>
+          <w:vertAlign w:val="superscript"/>
+        </w:rPr>
+        <w:drawing>
+          <wp:inline distT="0" distB="0" distL="0" distR="0">
+            <wp:extent cx="5621038" cy="6771992"/>
+            <wp:effectExtent l="0" t="0" r="0" b="0"/>
+            <wp:docPr id="3" name="Picture 3"/>
+            <wp:cNvGraphicFramePr>
+              <a:graphicFrameLocks xmlns:a="http://schemas.openxmlformats.org/drawingml/2006/main" noChangeAspect="1"/>
+            </wp:cNvGraphicFramePr>
+            <a:graphic xmlns:a="http://schemas.openxmlformats.org/drawingml/2006/main">
+              <a:graphicData uri="http://schemas.openxmlformats.org/drawingml/2006/picture">
+                <pic:pic xmlns:pic="http://schemas.openxmlformats.org/drawingml/2006/picture">
+                  <pic:nvPicPr>
+                    <pic:cNvPr id="3" name="2nd.png"/>
+                    <pic:cNvPicPr/>
+                  </pic:nvPicPr>
+                  <pic:blipFill>
+                    <a:blip r:embed="rId9">
+                      <a:extLst>
+                        <a:ext uri="{28A0092B-C50C-407E-A947-70E740481C1C}">
+                          <a14:useLocalDpi xmlns:a14="http://schemas.microsoft.com/office/drawing/2010/main" val="0"/>
+                        </a:ext>
+                      </a:extLst>
+                    </a:blip>
+                    <a:stretch>
+                      <a:fillRect/>
+                    </a:stretch>
+                  </pic:blipFill>
+                  <pic:spPr>
+                    <a:xfrm>
+                      <a:off x="0" y="0"/>
+                      <a:ext cx="5650807" cy="6807856"/>
+                    </a:xfrm>
+                    <a:prstGeom prst="rect">
+                      <a:avLst/>
+                    </a:prstGeom>
+                  </pic:spPr>
+                </pic:pic>
+              </a:graphicData>
+            </a:graphic>
+          </wp:inline>
+        </w:drawing>
+      </w:r>
+    </w:p>
+    <w:p>
+      <w:pPr>
+        <w:rPr>
+          <w:b/>
+          <w:sz w:val="42"/>
+          <w:vertAlign w:val="superscript"/>
+        </w:rPr>
+      </w:pPr>
+    </w:p>
+    <w:p>
+      <w:pPr>
+        <w:rPr>
+          <w:b/>
+          <w:sz w:val="42"/>
+          <w:vertAlign w:val="superscript"/>
+        </w:rPr>
+      </w:pPr>
+      <w:r>
+        <w:rPr>
+          <w:b/>
+          <w:noProof/>
+          <w:sz w:val="42"/>
+          <w:vertAlign w:val="superscript"/>
+        </w:rPr>
+        <w:lastRenderedPageBreak/>
+        <w:drawing>
+          <wp:inline distT="0" distB="0" distL="0" distR="0">
+            <wp:extent cx="6355533" cy="3844153"/>
+            <wp:effectExtent l="0" t="0" r="7620" b="4445"/>
+            <wp:docPr id="4" name="Picture 4"/>
+            <wp:cNvGraphicFramePr>
+              <a:graphicFrameLocks xmlns:a="http://schemas.openxmlformats.org/drawingml/2006/main" noChangeAspect="1"/>
+            </wp:cNvGraphicFramePr>
+            <a:graphic xmlns:a="http://schemas.openxmlformats.org/drawingml/2006/main">
+              <a:graphicData uri="http://schemas.openxmlformats.org/drawingml/2006/picture">
+                <pic:pic xmlns:pic="http://schemas.openxmlformats.org/drawingml/2006/picture">
+                  <pic:nvPicPr>
+                    <pic:cNvPr id="4" name="3rd.png"/>
+                    <pic:cNvPicPr/>
+                  </pic:nvPicPr>
+                  <pic:blipFill>
+                    <a:blip r:embed="rId10">
+                      <a:extLst>
+                        <a:ext uri="{28A0092B-C50C-407E-A947-70E740481C1C}">
+                          <a14:useLocalDpi xmlns:a14="http://schemas.microsoft.com/office/drawing/2010/main" val="0"/>
+                        </a:ext>
+                      </a:extLst>
+                    </a:blip>
+                    <a:stretch>
+                      <a:fillRect/>
+                    </a:stretch>
+                  </pic:blipFill>
+                  <pic:spPr>
+                    <a:xfrm>
+                      <a:off x="0" y="0"/>
+                      <a:ext cx="6425763" cy="3886632"/>
+                    </a:xfrm>
+                    <a:prstGeom prst="rect">
+                      <a:avLst/>
+                    </a:prstGeom>
+                  </pic:spPr>
+                </pic:pic>
+              </a:graphicData>
+            </a:graphic>
+          </wp:inline>
+        </w:drawing>
+      </w:r>
+    </w:p>
+    <w:p>
+      <w:pPr>
+        <w:rPr>
+          <w:b/>
+          <w:sz w:val="42"/>
+          <w:vertAlign w:val="superscript"/>
+        </w:rPr>
+      </w:pPr>
+    </w:p>
+    <w:p>
+      <w:pPr>
+        <w:rPr>
+          <w:b/>
+          <w:sz w:val="42"/>
+          <w:vertAlign w:val="superscript"/>
+        </w:rPr>
+      </w:pPr>
+      <w:r>
+        <w:rPr>
+          <w:b/>
+          <w:noProof/>
+          <w:sz w:val="42"/>
+          <w:vertAlign w:val="superscript"/>
+        </w:rPr>
+        <w:drawing>
+          <wp:inline distT="0" distB="0" distL="0" distR="0">
+            <wp:extent cx="6446478" cy="3521798"/>
+            <wp:effectExtent l="0" t="0" r="0" b="2540"/>
+            <wp:docPr id="6" name="Picture 6"/>
+            <wp:cNvGraphicFramePr>
+              <a:graphicFrameLocks xmlns:a="http://schemas.openxmlformats.org/drawingml/2006/main" noChangeAspect="1"/>
+            </wp:cNvGraphicFramePr>
+            <a:graphic xmlns:a="http://schemas.openxmlformats.org/drawingml/2006/main">
+              <a:graphicData uri="http://schemas.openxmlformats.org/drawingml/2006/picture">
+                <pic:pic xmlns:pic="http://schemas.openxmlformats.org/drawingml/2006/picture">
+                  <pic:nvPicPr>
+                    <pic:cNvPr id="6" name="4th.png"/>
+                    <pic:cNvPicPr/>
+                  </pic:nvPicPr>
+                  <pic:blipFill>
+                    <a:blip r:embed="rId11">
+                      <a:extLst>
+                        <a:ext uri="{28A0092B-C50C-407E-A947-70E740481C1C}">
+                          <a14:useLocalDpi xmlns:a14="http://schemas.microsoft.com/office/drawing/2010/main" val="0"/>
+                        </a:ext>
+                      </a:extLst>
+                    </a:blip>
+                    <a:stretch>
+                      <a:fillRect/>
+                    </a:stretch>
+                  </pic:blipFill>
+                  <pic:spPr>
+                    <a:xfrm>
+                      <a:off x="0" y="0"/>
+                      <a:ext cx="6478749" cy="3539428"/>
+                    </a:xfrm>
+                    <a:prstGeom prst="rect">
+                      <a:avLst/>
+                    </a:prstGeom>
+                  </pic:spPr>
+                </pic:pic>
+              </a:graphicData>
+            </a:graphic>
+          </wp:inline>
+        </w:drawing>
+      </w:r>
+    </w:p>
+    <w:p>
+      <w:pPr>
+        <w:rPr>
+          <w:b/>
+          <w:sz w:val="32"/>
+          <w:u w:val="single"/>
+        </w:rPr>
+      </w:pPr>
+      <w:r>
+        <w:rPr>
+          <w:b/>
+          <w:sz w:val="32"/>
+          <w:u w:val="single"/>
+        </w:rPr>
+        <w:lastRenderedPageBreak/>
+        <w:t>Lab-2:</w:t>
+      </w:r>
+    </w:p>
+    <w:p>
+      <w:pPr>
+        <w:rPr>
+          <w:sz w:val="28"/>
+        </w:rPr>
+      </w:pPr>
+      <w:r>
+        <w:rPr>
+          <w:sz w:val="28"/>
+        </w:rPr>
+        <w:t xml:space="preserve">Q: Take two nodes and connect them with straight cable. After it, assign internet protocol (IP) and </w:t>
+      </w:r>
+      <w:r>
+        <w:rPr>
+          <w:sz w:val="28"/>
+        </w:rPr>
+        <w:t>send data from one node to another node by using ping command?</w:t>
+      </w:r>
+    </w:p>
+    <w:p>
+      <w:pPr>
+        <w:rPr>
+          <w:sz w:val="28"/>
+        </w:rPr>
+      </w:pPr>
+      <w:r>
+        <w:rPr>
+          <w:sz w:val="28"/>
+        </w:rPr>
+        <w:t xml:space="preserve">A:  </w:t>
+      </w:r>
+      <w:r>
+        <w:rPr>
+          <w:sz w:val="28"/>
+        </w:rPr>
+        <w:t>In the above question, directly or indirectly say to make peer-to-peer (P2P) connection.</w:t>
+      </w:r>
+    </w:p>
+    <w:p>
+      <w:pPr>
+        <w:rPr>
+          <w:sz w:val="28"/>
+          <w:u w:val="single"/>
+        </w:rPr>
+      </w:pPr>
+      <w:r>
+        <w:rPr>
+          <w:sz w:val="28"/>
+          <w:u w:val="single"/>
+        </w:rPr>
+        <w:t>Picture</w:t>
+      </w:r>
+      <w:r>
+        <w:rPr>
+          <w:sz w:val="28"/>
+          <w:u w:val="single"/>
+        </w:rPr>
+        <w:t xml:space="preserve"> of P2P</w:t>
+      </w:r>
+      <w:r>
+        <w:rPr>
+          <w:sz w:val="28"/>
+          <w:u w:val="single"/>
+        </w:rPr>
+        <w:t>:</w:t>
+      </w:r>
+    </w:p>
+    <w:p>
+      <w:pPr>
+        <w:rPr>
+          <w:sz w:val="28"/>
+        </w:rPr>
+      </w:pPr>
+      <w:r>
+        <w:rPr>
+          <w:noProof/>
+          <w:sz w:val="28"/>
+        </w:rPr>
+        <w:drawing>
+          <wp:inline distT="0" distB="0" distL="0" distR="0">
+            <wp:extent cx="6255945" cy="2537305"/>
+            <wp:effectExtent l="0" t="0" r="0" b="0"/>
+            <wp:docPr id="8" name="Picture 8"/>
+            <wp:cNvGraphicFramePr>
+              <a:graphicFrameLocks xmlns:a="http://schemas.openxmlformats.org/drawingml/2006/main" noChangeAspect="1"/>
+            </wp:cNvGraphicFramePr>
+            <a:graphic xmlns:a="http://schemas.openxmlformats.org/drawingml/2006/main">
+              <a:graphicData uri="http://schemas.openxmlformats.org/drawingml/2006/picture">
+                <pic:pic xmlns:pic="http://schemas.openxmlformats.org/drawingml/2006/picture">
+                  <pic:nvPicPr>
+                    <pic:cNvPr id="8" name="1.png"/>
+                    <pic:cNvPicPr/>
+                  </pic:nvPicPr>
+                  <pic:blipFill>
+                    <a:blip r:embed="rId12">
+                      <a:extLst>
+                        <a:ext uri="{28A0092B-C50C-407E-A947-70E740481C1C}">
+                          <a14:useLocalDpi xmlns:a14="http://schemas.microsoft.com/office/drawing/2010/main" val="0"/>
+                        </a:ext>
+                      </a:extLst>
+                    </a:blip>
+                    <a:stretch>
+                      <a:fillRect/>
+                    </a:stretch>
+                  </pic:blipFill>
+                  <pic:spPr>
+                    <a:xfrm>
+                      <a:off x="0" y="0"/>
+                      <a:ext cx="6301153" cy="2555640"/>
+                    </a:xfrm>
+                    <a:prstGeom prst="rect">
+                      <a:avLst/>
+                    </a:prstGeom>
+                  </pic:spPr>
+                </pic:pic>
+              </a:graphicData>
+            </a:graphic>
+          </wp:inline>
+        </w:drawing>
+      </w:r>
+    </w:p>
+    <w:p>
+      <w:pPr>
+        <w:rPr>
+          <w:sz w:val="28"/>
+          <w:u w:val="single"/>
+        </w:rPr>
+      </w:pPr>
+      <w:r>
+        <w:rPr>
+          <w:sz w:val="28"/>
+          <w:u w:val="single"/>
+        </w:rPr>
+        <w:t>Picture of IP Assign:</w:t>
+      </w:r>
+    </w:p>
+    <w:p>
+      <w:pPr>
+        <w:rPr>
+          <w:sz w:val="28"/>
+        </w:rPr>
+      </w:pPr>
+      <w:r>
+        <w:rPr>
+          <w:noProof/>
+          <w:sz w:val="28"/>
+        </w:rPr>
+        <w:drawing>
+          <wp:inline distT="0" distB="0" distL="0" distR="0">
+            <wp:extent cx="6237838" cy="2766375"/>
+            <wp:effectExtent l="0" t="0" r="0" b="0"/>
+            <wp:docPr id="9" name="Picture 9"/>
+            <wp:cNvGraphicFramePr>
+              <a:graphicFrameLocks xmlns:a="http://schemas.openxmlformats.org/drawingml/2006/main" noChangeAspect="1"/>
+            </wp:cNvGraphicFramePr>
+            <a:graphic xmlns:a="http://schemas.openxmlformats.org/drawingml/2006/main">
+              <a:graphicData uri="http://schemas.openxmlformats.org/drawingml/2006/picture">
+                <pic:pic xmlns:pic="http://schemas.openxmlformats.org/drawingml/2006/picture">
+                  <pic:nvPicPr>
+                    <pic:cNvPr id="9" name="2.png"/>
+                    <pic:cNvPicPr/>
+                  </pic:nvPicPr>
+                  <pic:blipFill>
+                    <a:blip r:embed="rId13">
+                      <a:extLst>
+                        <a:ext uri="{28A0092B-C50C-407E-A947-70E740481C1C}">
+                          <a14:useLocalDpi xmlns:a14="http://schemas.microsoft.com/office/drawing/2010/main" val="0"/>
+                        </a:ext>
+                      </a:extLst>
+                    </a:blip>
+                    <a:stretch>
+                      <a:fillRect/>
+                    </a:stretch>
+                  </pic:blipFill>
+                  <pic:spPr>
+                    <a:xfrm>
+                      <a:off x="0" y="0"/>
+                      <a:ext cx="6245713" cy="2769867"/>
+                    </a:xfrm>
+                    <a:prstGeom prst="rect">
+                      <a:avLst/>
+                    </a:prstGeom>
+                  </pic:spPr>
+                </pic:pic>
+              </a:graphicData>
+            </a:graphic>
+          </wp:inline>
+        </w:drawing>
+      </w:r>
+    </w:p>
+    <w:p>
+      <w:pPr>
+        <w:rPr>
+          <w:sz w:val="28"/>
+        </w:rPr>
+      </w:pPr>
+    </w:p>
+    <w:p>
+      <w:pPr>
+        <w:rPr>
+          <w:sz w:val="28"/>
+        </w:rPr>
+      </w:pPr>
+      <w:r>
+        <w:rPr>
+          <w:noProof/>
+          <w:sz w:val="28"/>
+        </w:rPr>
+        <w:lastRenderedPageBreak/>
+        <w:drawing>
+          <wp:inline distT="0" distB="0" distL="0" distR="0">
+            <wp:extent cx="6391910" cy="2381061"/>
+            <wp:effectExtent l="0" t="0" r="0" b="635"/>
+            <wp:docPr id="10" name="Picture 10"/>
+            <wp:cNvGraphicFramePr>
+              <a:graphicFrameLocks xmlns:a="http://schemas.openxmlformats.org/drawingml/2006/main" noChangeAspect="1"/>
+            </wp:cNvGraphicFramePr>
+            <a:graphic xmlns:a="http://schemas.openxmlformats.org/drawingml/2006/main">
+              <a:graphicData uri="http://schemas.openxmlformats.org/drawingml/2006/picture">
+                <pic:pic xmlns:pic="http://schemas.openxmlformats.org/drawingml/2006/picture">
+                  <pic:nvPicPr>
+                    <pic:cNvPr id="10" name="3.png"/>
+                    <pic:cNvPicPr/>
+                  </pic:nvPicPr>
+                  <pic:blipFill>
+                    <a:blip r:embed="rId14">
+                      <a:extLst>
+                        <a:ext uri="{28A0092B-C50C-407E-A947-70E740481C1C}">
+                          <a14:useLocalDpi xmlns:a14="http://schemas.microsoft.com/office/drawing/2010/main" val="0"/>
+                        </a:ext>
+                      </a:extLst>
+                    </a:blip>
+                    <a:stretch>
+                      <a:fillRect/>
+                    </a:stretch>
+                  </pic:blipFill>
+                  <pic:spPr>
+                    <a:xfrm>
+                      <a:off x="0" y="0"/>
+                      <a:ext cx="6406659" cy="2386555"/>
+                    </a:xfrm>
+                    <a:prstGeom prst="rect">
+                      <a:avLst/>
+                    </a:prstGeom>
+                  </pic:spPr>
+                </pic:pic>
+              </a:graphicData>
+            </a:graphic>
+          </wp:inline>
+        </w:drawing>
+      </w:r>
+    </w:p>
+    <w:p>
+      <w:pPr>
+        <w:rPr>
+          <w:sz w:val="28"/>
+        </w:rPr>
+      </w:pPr>
+    </w:p>
+    <w:p>
+      <w:pPr>
+        <w:rPr>
+          <w:sz w:val="28"/>
+          <w:u w:val="single"/>
+        </w:rPr>
+      </w:pPr>
+      <w:r>
+        <w:rPr>
+          <w:sz w:val="28"/>
+          <w:u w:val="single"/>
+        </w:rPr>
+        <w:t>Explanation about above Design:</w:t>
+      </w:r>
+    </w:p>
+    <w:p>
+      <w:pPr>
+        <w:rPr>
+          <w:sz w:val="28"/>
+        </w:rPr>
+      </w:pPr>
+      <w:r>
+        <w:rPr>
+          <w:sz w:val="28"/>
+        </w:rPr>
+        <w:tab/>
+        <w:t>In above design, I have connected tow nodes with straight cable. After cabling I have assign IP for both nodes of class C manually.</w:t>
+      </w:r>
+    </w:p>
+    <w:p>
+      <w:pPr>
+        <w:rPr>
+          <w:sz w:val="28"/>
+        </w:rPr>
+      </w:pPr>
+    </w:p>
+    <w:p>
+      <w:pPr>
+        <w:rPr>
+          <w:sz w:val="28"/>
+          <w:u w:val="single"/>
+        </w:rPr>
+      </w:pPr>
+      <w:r>
+        <w:rPr>
+          <w:sz w:val="28"/>
+          <w:u w:val="single"/>
+        </w:rPr>
+        <w:t>Output of above Design:</w:t>
+      </w:r>
       <w:bookmarkStart w:id="0" w:name="_GoBack"/>
       <w:bookmarkEnd w:id="0"/>
     </w:p>
     <w:p>
       <w:pPr>
         <w:rPr>
-          <w:b/>
-          <w:sz w:val="42"/>
-          <w:vertAlign w:val="superscript"/>
+          <w:sz w:val="28"/>
+          <w:u w:val="single"/>
+        </w:rPr>
+      </w:pPr>
+      <w:r>
+        <w:rPr>
+          <w:noProof/>
+          <w:sz w:val="28"/>
+          <w:u w:val="single"/>
+        </w:rPr>
+        <w:drawing>
+          <wp:inline distT="0" distB="0" distL="0" distR="0">
+            <wp:extent cx="6362996" cy="3195873"/>
+            <wp:effectExtent l="0" t="0" r="0" b="5080"/>
+            <wp:docPr id="11" name="Picture 11"/>
+            <wp:cNvGraphicFramePr>
+              <a:graphicFrameLocks xmlns:a="http://schemas.openxmlformats.org/drawingml/2006/main" noChangeAspect="1"/>
+            </wp:cNvGraphicFramePr>
+            <a:graphic xmlns:a="http://schemas.openxmlformats.org/drawingml/2006/main">
+              <a:graphicData uri="http://schemas.openxmlformats.org/drawingml/2006/picture">
+                <pic:pic xmlns:pic="http://schemas.openxmlformats.org/drawingml/2006/picture">
+                  <pic:nvPicPr>
+                    <pic:cNvPr id="11" name="4.png"/>
+                    <pic:cNvPicPr/>
+                  </pic:nvPicPr>
+                  <pic:blipFill>
+                    <a:blip r:embed="rId15">
+                      <a:extLst>
+                        <a:ext uri="{28A0092B-C50C-407E-A947-70E740481C1C}">
+                          <a14:useLocalDpi xmlns:a14="http://schemas.microsoft.com/office/drawing/2010/main" val="0"/>
+                        </a:ext>
+                      </a:extLst>
+                    </a:blip>
+                    <a:stretch>
+                      <a:fillRect/>
+                    </a:stretch>
+                  </pic:blipFill>
+                  <pic:spPr>
+                    <a:xfrm>
+                      <a:off x="0" y="0"/>
+                      <a:ext cx="6432291" cy="3230677"/>
+                    </a:xfrm>
+                    <a:prstGeom prst="rect">
+                      <a:avLst/>
+                    </a:prstGeom>
+                  </pic:spPr>
+                </pic:pic>
+              </a:graphicData>
+            </a:graphic>
+          </wp:inline>
+        </w:drawing>
+      </w:r>
+    </w:p>
+    <w:p>
+      <w:pPr>
+        <w:rPr>
+          <w:sz w:val="28"/>
         </w:rPr>
       </w:pPr>
     </w:p>
     <w:sectPr>
-      <w:headerReference w:type="default" r:id="rId8"/>
-      <w:footerReference w:type="default" r:id="rId9"/>
+      <w:headerReference w:type="default" r:id="rId16"/>
+      <w:footerReference w:type="default" r:id="rId17"/>
       <w:pgSz w:w="12240" w:h="15840"/>
       <w:pgMar w:top="1440" w:right="1440" w:bottom="1440" w:left="1440" w:header="720" w:footer="720" w:gutter="0"/>
       <w:cols w:space="720"/>
@@ -648,6 +1265,7 @@
             <w:dataBinding w:prefixMappings="xmlns:ns0='http://purl.org/dc/elements/1.1/' xmlns:ns1='http://schemas.openxmlformats.org/package/2006/metadata/core-properties' " w:xpath="/ns1:coreProperties[1]/ns0:creator[1]" w:storeItemID="{6C3C8BC8-F283-45AE-878A-BAB7291924A1}"/>
             <w:text/>
           </w:sdtPr>
+          <w:sdtEndPr/>
           <w:sdtContent>
             <w:p>
               <w:pPr>
@@ -710,7 +1328,7 @@
               <w:noProof/>
               <w:color w:val="FFFFFF" w:themeColor="background1"/>
             </w:rPr>
-            <w:t>2</w:t>
+            <w:t>6</w:t>
           </w:r>
           <w:r>
             <w:rPr>
@@ -864,6 +1482,7 @@
         <w:dataBinding w:prefixMappings="xmlns:ns0='http://schemas.openxmlformats.org/package/2006/metadata/core-properties' xmlns:ns1='http://purl.org/dc/elements/1.1/'" w:xpath="/ns0:coreProperties[1]/ns1:title[1]" w:storeItemID="{6C3C8BC8-F283-45AE-878A-BAB7291924A1}"/>
         <w:text/>
       </w:sdtPr>
+      <w:sdtEndPr/>
       <w:sdtContent>
         <w:r>
           <w:rPr>
@@ -1426,21 +2045,21 @@
     <w:charset w:val="00"/>
     <w:family w:val="swiss"/>
     <w:pitch w:val="variable"/>
-    <w:sig w:usb0="E0002AFF" w:usb1="4000ACFF" w:usb2="00000001" w:usb3="00000000" w:csb0="000001FF" w:csb1="00000000"/>
+    <w:sig w:usb0="E4002EFF" w:usb1="C200247B" w:usb2="00000009" w:usb3="00000000" w:csb0="000001FF" w:csb1="00000000"/>
   </w:font>
   <w:font w:name="Times New Roman">
     <w:panose1 w:val="02020603050405020304"/>
     <w:charset w:val="00"/>
     <w:family w:val="roman"/>
     <w:pitch w:val="variable"/>
-    <w:sig w:usb0="E0002AFF" w:usb1="C0007843" w:usb2="00000009" w:usb3="00000000" w:csb0="000001FF" w:csb1="00000000"/>
+    <w:sig w:usb0="E0002EFF" w:usb1="C000785B" w:usb2="00000009" w:usb3="00000000" w:csb0="000001FF" w:csb1="00000000"/>
   </w:font>
   <w:font w:name="Calibri Light">
     <w:panose1 w:val="020F0302020204030204"/>
     <w:charset w:val="00"/>
     <w:family w:val="swiss"/>
     <w:pitch w:val="variable"/>
-    <w:sig w:usb0="A0002AEF" w:usb1="4000207B" w:usb2="00000000" w:usb3="00000000" w:csb0="000001FF" w:csb1="00000000"/>
+    <w:sig w:usb0="E4002EFF" w:usb1="C200247B" w:usb2="00000009" w:usb3="00000000" w:csb0="000001FF" w:csb1="00000000"/>
   </w:font>
 </w:fonts>
 </file>
@@ -1460,7 +2079,9 @@
   </w:compat>
   <w:rsids>
     <w:rsidRoot w:val="002A2187"/>
+    <w:rsid w:val="00241C16"/>
     <w:rsid w:val="002A2187"/>
+    <w:rsid w:val="0050601D"/>
     <w:rsid w:val="007C1CC5"/>
   </w:rsids>
   <m:mathPr>
@@ -2189,7 +2810,7 @@
 </file>
 
 <file path=customXml/itemProps1.xml><?xml version="1.0" encoding="utf-8"?>
-<ds:datastoreItem xmlns:ds="http://schemas.openxmlformats.org/officeDocument/2006/customXml" ds:itemID="{38AB8DED-7CCD-4CD4-889B-7B80575B3640}">
+<ds:datastoreItem xmlns:ds="http://schemas.openxmlformats.org/officeDocument/2006/customXml" ds:itemID="{D596C241-3E28-4BEB-A74B-281CA0D96CBD}">
   <ds:schemaRefs>
     <ds:schemaRef ds:uri="http://schemas.openxmlformats.org/officeDocument/2006/bibliography"/>
   </ds:schemaRefs>

</xml_diff>